<commit_message>
New translations certificate text.docx (Xhosa)
</commit_message>
<xml_diff>
--- a/translations/parenttext_5day_south_africa/xh/xh_Certificate Text.docx
+++ b/translations/parenttext_5day_south_africa/xh/xh_Certificate Text.docx
@@ -11,7 +11,7 @@
         <w:pStyle w:val="P68B1DB1-Normal1"/>
       </w:pPr>
       <w:r>
-        <w:t xml:space="preserve">The ParentText Programme </w:t>
+        <w:t xml:space="preserve">Inkqubo ye-ParentText </w:t>
       </w:r>
     </w:p>
     <w:p>
@@ -23,7 +23,7 @@
         <w:pStyle w:val="P68B1DB1-Normal1"/>
       </w:pPr>
       <w:r>
-        <w:t xml:space="preserve">Awards this certificate of achievement to: {parent’s Name}</w:t>
+        <w:t xml:space="preserve">Kuwongwa esi satifiketi sempumelelo ku: {parent’s Name}</w:t>
       </w:r>
     </w:p>
     <w:p>
@@ -35,7 +35,7 @@
         <w:pStyle w:val="P68B1DB1-Normal1"/>
       </w:pPr>
       <w:r>
-        <w:t xml:space="preserve">For your effort, perseverance and dedication to successfully complete the course: </w:t>
+        <w:t xml:space="preserve">Ngomzamo wakho, ukunyamezela kunye nokuzinikela ukuze ugqibe ngempumelelo isifundo:</w:t>
       </w:r>
     </w:p>
     <w:p>
@@ -47,7 +47,7 @@
         <w:pStyle w:val="P68B1DB1-Normal1"/>
       </w:pPr>
       <w:r>
-        <w:t xml:space="preserve">{course name} in the ParentText programme.</w:t>
+        <w:t xml:space="preserve">{course name} kwinkqubo ye-ParentText.</w:t>
       </w:r>
     </w:p>
     <w:sectPr>

</xml_diff>